<commit_message>
update the paths of datasets
</commit_message>
<xml_diff>
--- a/Guideline of how to use the artifact/Guildeline of using artifact.docx
+++ b/Guideline of how to use the artifact/Guildeline of using artifact.docx
@@ -23,15 +23,7 @@
     </w:p>
     <w:p>
       <w:r>
-        <w:t xml:space="preserve">The artifact is based on Google </w:t>
-      </w:r>
-      <w:proofErr w:type="spellStart"/>
-      <w:r>
-        <w:t>Colab</w:t>
-      </w:r>
-      <w:proofErr w:type="spellEnd"/>
-      <w:r>
-        <w:t xml:space="preserve"> computing engine. To run a certain version of the artifact, you</w:t>
+        <w:t>The artifact is based on Google Colab computing engine. To run a certain version of the artifact, you</w:t>
       </w:r>
       <w:r>
         <w:t xml:space="preserve"> can follow below steps</w:t>
@@ -49,15 +41,7 @@
         </w:numPr>
       </w:pPr>
       <w:r>
-        <w:t xml:space="preserve">Sign-in to Google </w:t>
-      </w:r>
-      <w:proofErr w:type="spellStart"/>
-      <w:r>
-        <w:t>Colab</w:t>
-      </w:r>
-      <w:proofErr w:type="spellEnd"/>
-      <w:r>
-        <w:t xml:space="preserve"> using a google account</w:t>
+        <w:t>Sign-in to Google Colab using a google account</w:t>
       </w:r>
     </w:p>
     <w:p>
@@ -69,15 +53,7 @@
         </w:numPr>
       </w:pPr>
       <w:r>
-        <w:t xml:space="preserve">Upload all the dependent module to Google </w:t>
-      </w:r>
-      <w:proofErr w:type="spellStart"/>
-      <w:r>
-        <w:t>Colab</w:t>
-      </w:r>
-      <w:proofErr w:type="spellEnd"/>
-      <w:r>
-        <w:t xml:space="preserve"> “Files”</w:t>
+        <w:t>Upload all the dependent module to Google Colab “Files”</w:t>
       </w:r>
     </w:p>
     <w:p>
@@ -147,13 +123,8 @@
         </w:numPr>
       </w:pPr>
       <w:r>
-        <w:t xml:space="preserve">Open one of the artifact versions on Google </w:t>
-      </w:r>
-      <w:proofErr w:type="spellStart"/>
-      <w:r>
-        <w:t>Colab</w:t>
-      </w:r>
-      <w:proofErr w:type="spellEnd"/>
+        <w:t>Open one of the artifact versions on Google Colab</w:t>
+      </w:r>
     </w:p>
     <w:p>
       <w:pPr>
@@ -166,13 +137,8 @@
       <w:r>
         <w:t>Mount your google drive which contains a folder named “</w:t>
       </w:r>
-      <w:proofErr w:type="spellStart"/>
-      <w:r>
-        <w:t>Colab</w:t>
-      </w:r>
-      <w:proofErr w:type="spellEnd"/>
-      <w:r>
-        <w:t xml:space="preserve"> Notebooks</w:t>
+      <w:r>
+        <w:t>Colab Notebooks</w:t>
       </w:r>
       <w:r>
         <w:t>” and its subfolder named “</w:t>
@@ -181,10 +147,28 @@
         <w:t>SIT723</w:t>
       </w:r>
       <w:r>
-        <w:t>”. “SIT723” folder</w:t>
-      </w:r>
-      <w:r>
-        <w:t xml:space="preserve"> should be place where you save/store all the datasets</w:t>
+        <w:t xml:space="preserve">”. </w:t>
+      </w:r>
+      <w:r>
+        <w:t xml:space="preserve">Inside </w:t>
+      </w:r>
+      <w:r>
+        <w:t>“SIT723” folder</w:t>
+      </w:r>
+      <w:r>
+        <w:t xml:space="preserve">, you create 3 subfolders for each dataset, namely “FER2013”, “CKplus”, and “JAFFE”. Each subfolder </w:t>
+      </w:r>
+      <w:r>
+        <w:t xml:space="preserve">should be </w:t>
+      </w:r>
+      <w:r>
+        <w:t>the location</w:t>
+      </w:r>
+      <w:r>
+        <w:t xml:space="preserve"> where you save/store all the datasets</w:t>
+      </w:r>
+      <w:r>
+        <w:t xml:space="preserve"> according their categories.</w:t>
       </w:r>
     </w:p>
     <w:p>
@@ -192,7 +176,10 @@
         <w:pStyle w:val="ListParagraph"/>
       </w:pPr>
       <w:r>
-        <w:t>For example:</w:t>
+        <w:t>For example</w:t>
+      </w:r>
+      <w:r>
+        <w:t>, the training images and labels of FER2013 should look like:</w:t>
       </w:r>
     </w:p>
     <w:p>
@@ -200,16 +187,23 @@
         <w:pStyle w:val="ListParagraph"/>
         <w:ind w:left="1080" w:firstLine="360"/>
       </w:pPr>
-      <w:proofErr w:type="spellStart"/>
-      <w:r>
-        <w:t>Colab</w:t>
-      </w:r>
-      <w:proofErr w:type="spellEnd"/>
-      <w:r>
-        <w:t xml:space="preserve"> Notebooks</w:t>
-      </w:r>
-      <w:r>
-        <w:t>/SIT723/x_train.csv</w:t>
+      <w:r>
+        <w:t>“</w:t>
+      </w:r>
+      <w:r>
+        <w:t>Colab Notebooks</w:t>
+      </w:r>
+      <w:r>
+        <w:t>/SIT723</w:t>
+      </w:r>
+      <w:r>
+        <w:t>/FER2013</w:t>
+      </w:r>
+      <w:r>
+        <w:t>/x_train.csv</w:t>
+      </w:r>
+      <w:r>
+        <w:t>”</w:t>
       </w:r>
     </w:p>
     <w:p>
@@ -217,31 +211,23 @@
         <w:pStyle w:val="ListParagraph"/>
         <w:ind w:left="1080" w:firstLine="360"/>
       </w:pPr>
-      <w:proofErr w:type="spellStart"/>
-      <w:r>
-        <w:t>Colab</w:t>
-      </w:r>
-      <w:proofErr w:type="spellEnd"/>
-      <w:r>
-        <w:t xml:space="preserve"> Notebooks</w:t>
-      </w:r>
-      <w:r>
-        <w:t>/SIT723/</w:t>
-      </w:r>
-      <w:r>
-        <w:t>y</w:t>
-      </w:r>
-      <w:r>
-        <w:t>_train.csv</w:t>
-      </w:r>
-    </w:p>
-    <w:p>
-      <w:pPr>
-        <w:pStyle w:val="ListParagraph"/>
-        <w:ind w:left="1080" w:firstLine="360"/>
-      </w:pPr>
-      <w:r>
-        <w:t xml:space="preserve">… </w:t>
+      <w:r>
+        <w:t>“</w:t>
+      </w:r>
+      <w:r>
+        <w:t>Colab Notebooks</w:t>
+      </w:r>
+      <w:r>
+        <w:t>/SIT723</w:t>
+      </w:r>
+      <w:r>
+        <w:t>/FER2013</w:t>
+      </w:r>
+      <w:r>
+        <w:t>/y_train.csv</w:t>
+      </w:r>
+      <w:r>
+        <w:t>”</w:t>
       </w:r>
     </w:p>
     <w:p>

</xml_diff>